<commit_message>
fix back, show form
</commit_message>
<xml_diff>
--- a/public/word-template/PhieuKhamBenh.docx
+++ b/public/word-template/PhieuKhamBenh.docx
@@ -39,6 +39,8 @@
       <w:r>
         <w:rPr>
           <w:rFonts w:ascii="Arial" w:eastAsiaTheme="minorEastAsia" w:hAnsi="Arial" w:cs="Arial"/>
+          <w:b/>
+          <w:bCs/>
           <w:sz w:val="20"/>
           <w:szCs w:val="20"/>
         </w:rPr>
@@ -48,6 +50,8 @@
       <w:r>
         <w:rPr>
           <w:rFonts w:ascii="Arial" w:eastAsiaTheme="minorEastAsia" w:hAnsi="Arial" w:cs="Arial"/>
+          <w:b/>
+          <w:bCs/>
           <w:sz w:val="20"/>
           <w:szCs w:val="20"/>
         </w:rPr>
@@ -57,6 +61,8 @@
       <w:r>
         <w:rPr>
           <w:rFonts w:ascii="Arial" w:eastAsiaTheme="minorEastAsia" w:hAnsi="Arial" w:cs="Arial"/>
+          <w:b/>
+          <w:bCs/>
           <w:sz w:val="20"/>
           <w:szCs w:val="20"/>
         </w:rPr>
@@ -66,6 +72,8 @@
       <w:r>
         <w:rPr>
           <w:rFonts w:ascii="Arial" w:eastAsiaTheme="minorEastAsia" w:hAnsi="Arial" w:cs="Arial"/>
+          <w:b/>
+          <w:bCs/>
           <w:sz w:val="20"/>
           <w:szCs w:val="20"/>
         </w:rPr>
@@ -75,6 +83,8 @@
       <w:r>
         <w:rPr>
           <w:rFonts w:ascii="Arial" w:eastAsiaTheme="minorEastAsia" w:hAnsi="Arial" w:cs="Arial"/>
+          <w:b/>
+          <w:bCs/>
           <w:sz w:val="20"/>
           <w:szCs w:val="20"/>
         </w:rPr>
@@ -124,9 +134,9 @@
         <w:tblLook w:val="04A0" w:firstRow="1" w:lastRow="0" w:firstColumn="1" w:lastColumn="0" w:noHBand="0" w:noVBand="1"/>
       </w:tblPr>
       <w:tblGrid>
-        <w:gridCol w:w="2584"/>
-        <w:gridCol w:w="895"/>
-        <w:gridCol w:w="3473"/>
+        <w:gridCol w:w="2692"/>
+        <w:gridCol w:w="953"/>
+        <w:gridCol w:w="3613"/>
       </w:tblGrid>
       <w:tr>
         <w:tc>
@@ -138,6 +148,7 @@
               <w:tabs>
                 <w:tab w:val="left" w:pos="2265"/>
               </w:tabs>
+              <w:spacing w:before="120"/>
               <w:rPr>
                 <w:rFonts w:ascii="Arial" w:hAnsi="Arial" w:cs="Arial"/>
                 <w:sz w:val="20"/>
@@ -235,6 +246,7 @@
               <w:tabs>
                 <w:tab w:val="left" w:pos="2265"/>
               </w:tabs>
+              <w:spacing w:before="120"/>
               <w:rPr>
                 <w:rFonts w:ascii="Arial" w:hAnsi="Arial" w:cs="Arial"/>
                 <w:sz w:val="20"/>
@@ -252,6 +264,7 @@
               <w:tabs>
                 <w:tab w:val="left" w:pos="2265"/>
               </w:tabs>
+              <w:spacing w:before="120"/>
               <w:rPr>
                 <w:rFonts w:ascii="Arial" w:hAnsi="Arial" w:cs="Arial"/>
                 <w:sz w:val="20"/>
@@ -351,6 +364,7 @@
               <w:tabs>
                 <w:tab w:val="left" w:pos="2265"/>
               </w:tabs>
+              <w:spacing w:before="120"/>
               <w:rPr>
                 <w:rFonts w:ascii="Arial" w:hAnsi="Arial" w:cs="Arial"/>
                 <w:sz w:val="20"/>
@@ -412,6 +426,7 @@
               <w:tabs>
                 <w:tab w:val="left" w:pos="2265"/>
               </w:tabs>
+              <w:spacing w:before="120"/>
               <w:rPr>
                 <w:rFonts w:ascii="Arial" w:hAnsi="Arial" w:cs="Arial"/>
                 <w:sz w:val="20"/>
@@ -429,6 +444,7 @@
               <w:tabs>
                 <w:tab w:val="left" w:pos="2265"/>
               </w:tabs>
+              <w:spacing w:before="120"/>
               <w:rPr>
                 <w:rFonts w:ascii="Arial" w:hAnsi="Arial" w:cs="Arial"/>
                 <w:sz w:val="20"/>
@@ -510,6 +526,7 @@
               <w:tabs>
                 <w:tab w:val="left" w:pos="2265"/>
               </w:tabs>
+              <w:spacing w:before="120"/>
               <w:rPr>
                 <w:rFonts w:ascii="Arial" w:hAnsi="Arial" w:cs="Arial"/>
                 <w:sz w:val="20"/>
@@ -571,6 +588,7 @@
               <w:tabs>
                 <w:tab w:val="left" w:pos="2265"/>
               </w:tabs>
+              <w:spacing w:before="120"/>
               <w:rPr>
                 <w:rFonts w:ascii="Arial" w:hAnsi="Arial" w:cs="Arial"/>
                 <w:sz w:val="20"/>
@@ -588,6 +606,7 @@
               <w:tabs>
                 <w:tab w:val="left" w:pos="2265"/>
               </w:tabs>
+              <w:spacing w:before="120"/>
               <w:rPr>
                 <w:rFonts w:ascii="Arial" w:hAnsi="Arial" w:cs="Arial"/>
                 <w:sz w:val="20"/>
@@ -648,6 +667,7 @@
           <w:tab w:val="left" w:pos="142"/>
           <w:tab w:val="left" w:pos="2265"/>
         </w:tabs>
+        <w:spacing w:before="120" w:line="360" w:lineRule="auto"/>
         <w:rPr>
           <w:rFonts w:ascii="Arial" w:hAnsi="Arial" w:cs="Arial"/>
           <w:sz w:val="20"/>
@@ -1434,31 +1454,9 @@
         </w:rPr>
       </w:pPr>
     </w:p>
-    <w:p>
-      <w:pPr>
-        <w:tabs>
-          <w:tab w:val="left" w:pos="2265"/>
-        </w:tabs>
-        <w:rPr>
-          <w:rFonts w:ascii="Arial" w:hAnsi="Arial" w:cs="Arial"/>
-          <w:szCs w:val="24"/>
-        </w:rPr>
-      </w:pPr>
-    </w:p>
-    <w:p>
-      <w:pPr>
-        <w:tabs>
-          <w:tab w:val="left" w:pos="2265"/>
-        </w:tabs>
-        <w:rPr>
-          <w:rFonts w:ascii="Arial" w:hAnsi="Arial" w:cs="Arial"/>
-          <w:szCs w:val="24"/>
-        </w:rPr>
-      </w:pPr>
-    </w:p>
     <w:sectPr>
       <w:pgSz w:w="8392" w:h="11907" w:code="11"/>
-      <w:pgMar w:top="720" w:right="720" w:bottom="720" w:left="720" w:header="720" w:footer="720" w:gutter="0"/>
+      <w:pgMar w:top="567" w:right="567" w:bottom="567" w:left="567" w:header="720" w:footer="720" w:gutter="0"/>
       <w:cols w:space="720"/>
       <w:docGrid w:linePitch="360"/>
     </w:sectPr>

</xml_diff>